<commit_message>
Fin de la documentation. Fin de la formation !
</commit_message>
<xml_diff>
--- a/documentation/step-5_DevTools.docx
+++ b/documentation/step-5_DevTools.docx
@@ -21766,6 +21766,11 @@
     </w:p>
     <w:p/>
     <w:p>
+      <w:pPr>
+        <w:rPr>
+          <w:rStyle w:val="Lienhypertexte"/>
+        </w:rPr>
+      </w:pPr>
       <w:hyperlink r:id="rId8" w:history="1">
         <w:r>
           <w:rPr>
@@ -21775,57 +21780,152 @@
         </w:r>
       </w:hyperlink>
     </w:p>
+    <w:p>
+      <w:pPr>
+        <w:rPr>
+          <w:rStyle w:val="Lienhypertexte"/>
+        </w:rPr>
+      </w:pPr>
+    </w:p>
     <w:p/>
     <w:p>
-      <w:r>
-        <w:t xml:space="preserve">RAF : React </w:t>
+      <w:pPr>
+        <w:pStyle w:val="Titre3"/>
+      </w:pPr>
+      <w:r>
+        <w:t xml:space="preserve">React </w:t>
       </w:r>
       <w:proofErr w:type="spellStart"/>
       <w:r>
         <w:t>DevTools</w:t>
       </w:r>
       <w:proofErr w:type="spellEnd"/>
-      <w:r>
-        <w:t xml:space="preserve"> à débugger/écrire</w:t>
-      </w:r>
-      <w:r>
-        <w:t xml:space="preserve">, expliquer </w:t>
-      </w:r>
-      <w:proofErr w:type="spellStart"/>
-      <w:r>
-        <w:t>redux</w:t>
-      </w:r>
-      <w:proofErr w:type="spellEnd"/>
-      <w:r>
-        <w:t xml:space="preserve"> </w:t>
-      </w:r>
-      <w:proofErr w:type="spellStart"/>
-      <w:r>
-        <w:t>devtool</w:t>
-      </w:r>
-      <w:proofErr w:type="spellEnd"/>
-      <w:r>
-        <w:t xml:space="preserve"> + </w:t>
-      </w:r>
-      <w:proofErr w:type="spellStart"/>
-      <w:r>
-        <w:t>react</w:t>
-      </w:r>
-      <w:proofErr w:type="spellEnd"/>
-      <w:r>
-        <w:t xml:space="preserve"> </w:t>
-      </w:r>
-      <w:proofErr w:type="spellStart"/>
-      <w:r>
-        <w:t>devtool</w:t>
-      </w:r>
-      <w:proofErr w:type="spellEnd"/>
-      <w:r>
-        <w:t xml:space="preserve"> et c’tout</w:t>
+    </w:p>
+    <w:p>
+      <w:r>
+        <w:t xml:space="preserve">Vous pouvez aussi installer, et c’est conseillé, les </w:t>
+      </w:r>
+      <w:proofErr w:type="spellStart"/>
+      <w:r>
+        <w:t>devTools</w:t>
+      </w:r>
+      <w:proofErr w:type="spellEnd"/>
+      <w:r>
+        <w:t xml:space="preserve"> pour React :</w:t>
+      </w:r>
+    </w:p>
+    <w:p/>
+    <w:p>
+      <w:pPr>
+        <w:rPr>
+          <w:rFonts w:ascii="Arial" w:hAnsi="Arial" w:cs="Arial"/>
+          <w:color w:val="222222"/>
+          <w:shd w:val="clear" w:color="auto" w:fill="FFFFFF"/>
+        </w:rPr>
+      </w:pPr>
+      <w:r>
+        <w:rPr>
+          <w:rFonts w:ascii="Arial" w:hAnsi="Arial" w:cs="Arial"/>
+          <w:color w:val="222222"/>
+          <w:shd w:val="clear" w:color="auto" w:fill="FFFFFF"/>
+        </w:rPr>
+        <w:t> </w:t>
+      </w:r>
+      <w:hyperlink r:id="rId9" w:history="1">
+        <w:r>
+          <w:rPr>
+            <w:rStyle w:val="Lienhypertexte"/>
+            <w:rFonts w:ascii="Arial" w:hAnsi="Arial" w:cs="Arial"/>
+            <w:shd w:val="clear" w:color="auto" w:fill="FFFFFF"/>
+          </w:rPr>
+          <w:t>https://chrome.google.com/webstore/detail/react-developer-tools/fmkadmapgofadopljbjfkapdkoienihi</w:t>
+        </w:r>
+      </w:hyperlink>
+    </w:p>
+    <w:p>
+      <w:pPr>
+        <w:rPr>
+          <w:rFonts w:ascii="Arial" w:hAnsi="Arial" w:cs="Arial"/>
+          <w:color w:val="222222"/>
+          <w:shd w:val="clear" w:color="auto" w:fill="FFFFFF"/>
+        </w:rPr>
+      </w:pPr>
+    </w:p>
+    <w:p>
+      <w:pPr>
+        <w:rPr>
+          <w:rFonts w:ascii="Arial" w:hAnsi="Arial" w:cs="Arial"/>
+          <w:color w:val="222222"/>
+          <w:shd w:val="clear" w:color="auto" w:fill="FFFFFF"/>
+        </w:rPr>
+      </w:pPr>
+      <w:r>
+        <w:rPr>
+          <w:rFonts w:ascii="Arial" w:hAnsi="Arial" w:cs="Arial"/>
+          <w:color w:val="222222"/>
+          <w:shd w:val="clear" w:color="auto" w:fill="FFFFFF"/>
+        </w:rPr>
+        <w:t>Et voici la documentation :</w:t>
+      </w:r>
+    </w:p>
+    <w:p>
+      <w:pPr>
+        <w:rPr>
+          <w:rFonts w:ascii="Arial" w:hAnsi="Arial" w:cs="Arial"/>
+          <w:color w:val="222222"/>
+          <w:shd w:val="clear" w:color="auto" w:fill="FFFFFF"/>
+        </w:rPr>
+      </w:pPr>
+    </w:p>
+    <w:p>
+      <w:hyperlink r:id="rId10" w:history="1">
+        <w:r>
+          <w:rPr>
+            <w:rStyle w:val="Lienhypertexte"/>
+          </w:rPr>
+          <w:t>https://github.com/facebook/react-devtools</w:t>
+        </w:r>
+      </w:hyperlink>
+    </w:p>
+    <w:p/>
+    <w:p>
+      <w:r>
+        <w:t>L’installation ne nécessite aucune modification de notre part, l’extension suffit.</w:t>
+      </w:r>
+    </w:p>
+    <w:p/>
+    <w:p>
+      <w:r>
+        <w:t>Concernant l’utilisation de ces deux outils, je ne vais pas réinventer la roue. Ils sont très simples à utiliser et très bien expliqués dans les documentation</w:t>
+      </w:r>
+      <w:r>
+        <w:t>s</w:t>
+      </w:r>
+      <w:r>
+        <w:t xml:space="preserve"> respectives !</w:t>
+      </w:r>
+    </w:p>
+    <w:p/>
+    <w:p/>
+    <w:p>
+      <w:r>
+        <w:t>Voilà</w:t>
       </w:r>
       <w:bookmarkStart w:id="0" w:name="_GoBack"/>
       <w:bookmarkEnd w:id="0"/>
-    </w:p>
+      <w:r>
+        <w:t xml:space="preserve">, vous avez maintenant toutes les billes en mains pour développer des applications en </w:t>
+      </w:r>
+      <w:proofErr w:type="spellStart"/>
+      <w:r>
+        <w:t>ReactJS</w:t>
+      </w:r>
+      <w:proofErr w:type="spellEnd"/>
+      <w:r>
+        <w:t>. Que Bill soit avec vous !</w:t>
+      </w:r>
+    </w:p>
+    <w:p/>
     <w:sectPr>
       <w:pgSz w:w="11906" w:h="16838"/>
       <w:pgMar w:top="720" w:right="720" w:bottom="720" w:left="720" w:header="708" w:footer="708" w:gutter="0"/>

</xml_diff>